<commit_message>
school admin dashboard update
</commit_message>
<xml_diff>
--- a/Backend/staticfiles/st_augustines_senior_high_school/students/Stwentyone1/Science_TwentyOne_transcript.docx
+++ b/Backend/staticfiles/st_augustines_senior_high_school/students/Stwentyone1/Science_TwentyOne_transcript.docx
@@ -115,7 +115,7 @@
           <w:color w:val="2E8B57"/>
           <w:sz w:val="16"/>
         </w:rPr>
-        <w:t>05 JANUARY, 2024</w:t>
+        <w:t>10 JANUARY, 2024</w:t>
       </w:r>
     </w:p>
     <w:p>
@@ -161,7 +161,7 @@
           <w:color w:val="2E8B57"/>
           <w:sz w:val="16"/>
         </w:rPr>
-        <w:t>PROGRAM: GENERAL SCIENCE    |    BATCH: 2021-2024</w:t>
+        <w:t>PROGRAM: GENERAL SCIENCE</w:t>
       </w:r>
     </w:p>
     <w:p>

</xml_diff>